<commit_message>
Laporan KP 05 Week 2
</commit_message>
<xml_diff>
--- a/Kp227A-IT Del SDI (wfh)/Minggu Ke 2/MoM-KP-20-227A-02.docx
+++ b/Kp227A-IT Del SDI (wfh)/Minggu Ke 2/MoM-KP-20-227A-02.docx
@@ -30,12 +30,6 @@
         <w:gridCol w:w="6237"/>
       </w:tblGrid>
       <w:tr>
-        <w:tblPrEx>
-          <w:tblCellMar>
-            <w:top w:w="0" w:type="dxa"/>
-            <w:bottom w:w="0" w:type="dxa"/>
-          </w:tblCellMar>
-        </w:tblPrEx>
         <w:tc>
           <w:tcPr>
             <w:tcW w:w="2518" w:type="dxa"/>
@@ -105,12 +99,6 @@
         </w:tc>
       </w:tr>
       <w:tr>
-        <w:tblPrEx>
-          <w:tblCellMar>
-            <w:top w:w="0" w:type="dxa"/>
-            <w:bottom w:w="0" w:type="dxa"/>
-          </w:tblCellMar>
-        </w:tblPrEx>
         <w:tc>
           <w:tcPr>
             <w:tcW w:w="2518" w:type="dxa"/>
@@ -180,12 +168,6 @@
         </w:tc>
       </w:tr>
       <w:tr>
-        <w:tblPrEx>
-          <w:tblCellMar>
-            <w:top w:w="0" w:type="dxa"/>
-            <w:bottom w:w="0" w:type="dxa"/>
-          </w:tblCellMar>
-        </w:tblPrEx>
         <w:tc>
           <w:tcPr>
             <w:tcW w:w="2518" w:type="dxa"/>
@@ -355,12 +337,6 @@
         </w:tc>
       </w:tr>
       <w:tr>
-        <w:tblPrEx>
-          <w:tblCellMar>
-            <w:top w:w="0" w:type="dxa"/>
-            <w:bottom w:w="0" w:type="dxa"/>
-          </w:tblCellMar>
-        </w:tblPrEx>
         <w:tc>
           <w:tcPr>
             <w:tcW w:w="2518" w:type="dxa"/>
@@ -428,63 +404,12 @@
                 <w:color w:val="000000"/>
                 <w:lang w:val="id-ID"/>
               </w:rPr>
-              <w:t>service notifikasi</w:t>
-            </w:r>
-            <w:r>
-              <w:rPr>
-                <w:i w:val="0"/>
-                <w:iCs/>
-                <w:color w:val="000000"/>
-                <w:lang w:val="id-ID"/>
-              </w:rPr>
-              <w:t xml:space="preserve">, </w:t>
-            </w:r>
-            <w:r>
-              <w:rPr>
-                <w:i w:val="0"/>
-                <w:iCs/>
-                <w:color w:val="000000"/>
-                <w:lang w:val="id-ID"/>
-              </w:rPr>
-              <w:t>service dashboard</w:t>
-            </w:r>
-            <w:r>
-              <w:rPr>
-                <w:i w:val="0"/>
-                <w:iCs/>
-                <w:color w:val="000000"/>
-                <w:lang w:val="id-ID"/>
-              </w:rPr>
-              <w:t xml:space="preserve">, </w:t>
-            </w:r>
-            <w:r>
-              <w:rPr>
-                <w:i w:val="0"/>
-                <w:iCs/>
-                <w:color w:val="000000"/>
-                <w:lang w:val="id-ID"/>
-              </w:rPr>
-              <w:t>interface penambahan service di CIS</w:t>
-            </w:r>
-            <w:r>
-              <w:rPr>
-                <w:i w:val="0"/>
-                <w:iCs/>
-                <w:color w:val="000000"/>
-                <w:lang w:val="id-ID"/>
-              </w:rPr>
-              <w:t>.</w:t>
+              <w:t>service notifikasi, service dashboard, interface penambahan service di CIS.</w:t>
             </w:r>
           </w:p>
         </w:tc>
       </w:tr>
       <w:tr>
-        <w:tblPrEx>
-          <w:tblCellMar>
-            <w:top w:w="0" w:type="dxa"/>
-            <w:bottom w:w="0" w:type="dxa"/>
-          </w:tblCellMar>
-        </w:tblPrEx>
         <w:tc>
           <w:tcPr>
             <w:tcW w:w="2518" w:type="dxa"/>
@@ -542,24 +467,30 @@
                 <w:lang w:val="id-ID"/>
               </w:rPr>
             </w:pPr>
+            <w:proofErr w:type="spellStart"/>
             <w:r>
               <w:rPr>
                 <w:i w:val="0"/>
                 <w:color w:val="000000"/>
-                <w:lang w:val="id-ID"/>
-              </w:rPr>
-              <w:t>Perkenalan Tim</w:t>
-            </w:r>
+                <w:lang w:val="en-US"/>
+              </w:rPr>
+              <w:t>Pemahaman</w:t>
+            </w:r>
+            <w:proofErr w:type="spellEnd"/>
+            <w:r>
+              <w:rPr>
+                <w:i w:val="0"/>
+                <w:color w:val="000000"/>
+                <w:lang w:val="en-US"/>
+              </w:rPr>
+              <w:t xml:space="preserve"> Topik</w:t>
+            </w:r>
+            <w:bookmarkStart w:id="0" w:name="_GoBack"/>
+            <w:bookmarkEnd w:id="0"/>
           </w:p>
         </w:tc>
       </w:tr>
       <w:tr>
-        <w:tblPrEx>
-          <w:tblCellMar>
-            <w:top w:w="0" w:type="dxa"/>
-            <w:bottom w:w="0" w:type="dxa"/>
-          </w:tblCellMar>
-        </w:tblPrEx>
         <w:tc>
           <w:tcPr>
             <w:tcW w:w="2518" w:type="dxa"/>
@@ -637,12 +568,6 @@
         </w:tc>
       </w:tr>
       <w:tr>
-        <w:tblPrEx>
-          <w:tblCellMar>
-            <w:top w:w="0" w:type="dxa"/>
-            <w:bottom w:w="0" w:type="dxa"/>
-          </w:tblCellMar>
-        </w:tblPrEx>
         <w:tc>
           <w:tcPr>
             <w:tcW w:w="2518" w:type="dxa"/>
@@ -827,8 +752,6 @@
           <w:lang w:val="id-ID"/>
         </w:rPr>
       </w:pPr>
-      <w:bookmarkStart w:id="0" w:name="_GoBack"/>
-      <w:bookmarkEnd w:id="0"/>
     </w:p>
     <w:p>
       <w:pPr>
@@ -1427,14 +1350,7 @@
                 <w:color w:val="000000"/>
                 <w:lang w:val="id-ID"/>
               </w:rPr>
-              <w:t xml:space="preserve">dapat memahami bahwa </w:t>
-            </w:r>
-            <w:r>
-              <w:rPr>
-                <w:color w:val="000000"/>
-                <w:lang w:val="id-ID"/>
-              </w:rPr>
-              <w:t xml:space="preserve">Service notifikasi </w:t>
+              <w:t xml:space="preserve">dapat memahami bahwa Service notifikasi </w:t>
             </w:r>
             <w:r>
               <w:rPr>
@@ -2313,12 +2229,6 @@
       <w:gridCol w:w="4261"/>
     </w:tblGrid>
     <w:tr>
-      <w:tblPrEx>
-        <w:tblCellMar>
-          <w:top w:w="0" w:type="dxa"/>
-          <w:bottom w:w="0" w:type="dxa"/>
-        </w:tblCellMar>
-      </w:tblPrEx>
       <w:tc>
         <w:tcPr>
           <w:tcW w:w="4261" w:type="dxa"/>
@@ -2492,7 +2402,7 @@
               <w:i/>
               <w:sz w:val="18"/>
             </w:rPr>
-            <w:instrText xml:space="preserve"> </w:instrText>
+            <w:instrText xml:space="preserve"> DATE \@ "MM/dd/yy" </w:instrText>
           </w:r>
           <w:r>
             <w:rPr>
@@ -2500,12 +2410,63 @@
               <w:i/>
               <w:sz w:val="18"/>
             </w:rPr>
-            <w:instrText xml:space="preserve">DATE \@ "MM/dd/yy" </w:instrText>
+            <w:fldChar w:fldCharType="separate"/>
           </w:r>
           <w:r>
             <w:rPr>
               <w:rStyle w:val="PageNumber"/>
               <w:i/>
+              <w:noProof/>
+              <w:sz w:val="18"/>
+            </w:rPr>
+            <w:t>06/20/20</w:t>
+          </w:r>
+          <w:r>
+            <w:rPr>
+              <w:rStyle w:val="PageNumber"/>
+              <w:i/>
+              <w:sz w:val="18"/>
+            </w:rPr>
+            <w:fldChar w:fldCharType="end"/>
+          </w:r>
+          <w:r>
+            <w:rPr>
+              <w:rStyle w:val="PageNumber"/>
+              <w:i/>
+              <w:sz w:val="18"/>
+              <w:lang w:val="es-ES"/>
+            </w:rPr>
+            <w:t>,</w:t>
+          </w:r>
+          <w:r>
+            <w:rPr>
+              <w:rStyle w:val="PageNumber"/>
+              <w:i/>
+              <w:sz w:val="18"/>
+              <w:lang w:val="id-ID"/>
+            </w:rPr>
+            <w:t>10</w:t>
+          </w:r>
+          <w:r>
+            <w:rPr>
+              <w:rStyle w:val="PageNumber"/>
+              <w:i/>
+              <w:sz w:val="18"/>
+            </w:rPr>
+            <w:fldChar w:fldCharType="begin"/>
+          </w:r>
+          <w:r>
+            <w:rPr>
+              <w:rStyle w:val="PageNumber"/>
+              <w:i/>
+              <w:sz w:val="18"/>
+            </w:rPr>
+            <w:instrText xml:space="preserve"> TIME \@ "h:mm AM/PM" </w:instrText>
+          </w:r>
+          <w:r>
+            <w:rPr>
+              <w:rStyle w:val="PageNumber"/>
+              <w:i/>
               <w:sz w:val="18"/>
             </w:rPr>
             <w:fldChar w:fldCharType="separate"/>
@@ -2516,184 +2477,77 @@
               <w:i/>
               <w:noProof/>
               <w:sz w:val="18"/>
-              <w:lang w:val="id-ID"/>
-            </w:rPr>
-            <w:t>15</w:t>
+            </w:rPr>
+            <w:t>7:55 PM</w:t>
           </w:r>
           <w:r>
             <w:rPr>
               <w:rStyle w:val="PageNumber"/>
               <w:i/>
+              <w:sz w:val="18"/>
+            </w:rPr>
+            <w:fldChar w:fldCharType="end"/>
+          </w:r>
+          <w:r>
+            <w:rPr>
+              <w:i/>
+              <w:sz w:val="18"/>
+              <w:lang w:val="es-ES"/>
+            </w:rPr>
+            <w:t xml:space="preserve">, </w:t>
+          </w:r>
+          <w:proofErr w:type="spellStart"/>
+          <w:r>
+            <w:rPr>
+              <w:i/>
+              <w:sz w:val="18"/>
+              <w:lang w:val="es-ES"/>
+            </w:rPr>
+            <w:t>Halaman</w:t>
+          </w:r>
+          <w:proofErr w:type="spellEnd"/>
+          <w:r>
+            <w:rPr>
+              <w:i/>
+              <w:sz w:val="18"/>
+              <w:lang w:val="es-ES"/>
+            </w:rPr>
+            <w:t xml:space="preserve"> </w:t>
+          </w:r>
+          <w:r>
+            <w:rPr>
+              <w:rStyle w:val="PageNumber"/>
+              <w:i/>
+              <w:sz w:val="18"/>
+            </w:rPr>
+            <w:fldChar w:fldCharType="begin"/>
+          </w:r>
+          <w:r>
+            <w:rPr>
+              <w:rStyle w:val="PageNumber"/>
+              <w:i/>
+              <w:sz w:val="18"/>
+              <w:lang w:val="es-ES"/>
+            </w:rPr>
+            <w:instrText xml:space="preserve"> PAGE </w:instrText>
+          </w:r>
+          <w:r>
+            <w:rPr>
+              <w:rStyle w:val="PageNumber"/>
+              <w:i/>
+              <w:sz w:val="18"/>
+            </w:rPr>
+            <w:fldChar w:fldCharType="separate"/>
+          </w:r>
+          <w:r>
+            <w:rPr>
+              <w:rStyle w:val="PageNumber"/>
+              <w:i/>
               <w:noProof/>
               <w:sz w:val="18"/>
-            </w:rPr>
-            <w:t>/19/20</w:t>
-          </w:r>
-          <w:r>
-            <w:rPr>
-              <w:rStyle w:val="PageNumber"/>
-              <w:i/>
-              <w:sz w:val="18"/>
-            </w:rPr>
-            <w:fldChar w:fldCharType="end"/>
-          </w:r>
-          <w:r>
-            <w:rPr>
-              <w:rStyle w:val="PageNumber"/>
-              <w:i/>
-              <w:sz w:val="18"/>
               <w:lang w:val="es-ES"/>
             </w:rPr>
-            <w:t>,</w:t>
-          </w:r>
-          <w:r>
-            <w:rPr>
-              <w:rStyle w:val="PageNumber"/>
-              <w:i/>
-              <w:sz w:val="18"/>
-              <w:lang w:val="id-ID"/>
-            </w:rPr>
-            <w:t>10</w:t>
-          </w:r>
-          <w:r>
-            <w:rPr>
-              <w:rStyle w:val="PageNumber"/>
-              <w:i/>
-              <w:sz w:val="18"/>
-            </w:rPr>
-            <w:fldChar w:fldCharType="begin"/>
-          </w:r>
-          <w:r>
-            <w:rPr>
-              <w:rStyle w:val="PageNumber"/>
-              <w:i/>
-              <w:sz w:val="18"/>
-            </w:rPr>
-            <w:instrText xml:space="preserve"> TIME \@ "h:mm AM/PM" </w:instrText>
-          </w:r>
-          <w:r>
-            <w:rPr>
-              <w:rStyle w:val="PageNumber"/>
-              <w:i/>
-              <w:sz w:val="18"/>
-            </w:rPr>
-            <w:fldChar w:fldCharType="separate"/>
-          </w:r>
-          <w:r>
-            <w:rPr>
-              <w:rStyle w:val="PageNumber"/>
-              <w:i/>
-              <w:noProof/>
-              <w:sz w:val="18"/>
-            </w:rPr>
-            <w:t>:</w:t>
-          </w:r>
-          <w:r>
-            <w:rPr>
-              <w:rStyle w:val="PageNumber"/>
-              <w:i/>
-              <w:noProof/>
-              <w:sz w:val="18"/>
-              <w:lang w:val="id-ID"/>
-            </w:rPr>
-            <w:t>05</w:t>
-          </w:r>
-          <w:r>
-            <w:rPr>
-              <w:rStyle w:val="PageNumber"/>
-              <w:i/>
-              <w:noProof/>
-              <w:sz w:val="18"/>
-            </w:rPr>
-            <w:t xml:space="preserve"> </w:t>
-          </w:r>
-          <w:r>
-            <w:rPr>
-              <w:rStyle w:val="PageNumber"/>
-              <w:i/>
-              <w:noProof/>
-              <w:sz w:val="18"/>
-              <w:lang w:val="id-ID"/>
-            </w:rPr>
-            <w:t>A</w:t>
-          </w:r>
-          <w:r>
-            <w:rPr>
-              <w:rStyle w:val="PageNumber"/>
-              <w:i/>
-              <w:noProof/>
-              <w:sz w:val="18"/>
-            </w:rPr>
-            <w:t>M</w:t>
-          </w:r>
-          <w:r>
-            <w:rPr>
-              <w:rStyle w:val="PageNumber"/>
-              <w:i/>
-              <w:sz w:val="18"/>
-            </w:rPr>
-            <w:fldChar w:fldCharType="end"/>
-          </w:r>
-          <w:r>
-            <w:rPr>
-              <w:i/>
-              <w:sz w:val="18"/>
-              <w:lang w:val="es-ES"/>
-            </w:rPr>
-            <w:t xml:space="preserve">, </w:t>
-          </w:r>
-          <w:proofErr w:type="spellStart"/>
-          <w:r>
-            <w:rPr>
-              <w:i/>
-              <w:sz w:val="18"/>
-              <w:lang w:val="es-ES"/>
-            </w:rPr>
-            <w:t>Halaman</w:t>
-          </w:r>
-          <w:proofErr w:type="spellEnd"/>
-          <w:r>
-            <w:rPr>
-              <w:i/>
-              <w:sz w:val="18"/>
-              <w:lang w:val="es-ES"/>
-            </w:rPr>
-            <w:t xml:space="preserve"> </w:t>
-          </w:r>
-          <w:r>
-            <w:rPr>
-              <w:rStyle w:val="PageNumber"/>
-              <w:i/>
-              <w:sz w:val="18"/>
-            </w:rPr>
-            <w:fldChar w:fldCharType="begin"/>
-          </w:r>
-          <w:r>
-            <w:rPr>
-              <w:rStyle w:val="PageNumber"/>
-              <w:i/>
-              <w:sz w:val="18"/>
-              <w:lang w:val="es-ES"/>
-            </w:rPr>
-            <w:instrText xml:space="preserve"> PAGE </w:instrText>
-          </w:r>
-          <w:r>
-            <w:rPr>
-              <w:rStyle w:val="PageNumber"/>
-              <w:i/>
-              <w:sz w:val="18"/>
-            </w:rPr>
-            <w:fldChar w:fldCharType="separate"/>
-          </w:r>
-          <w:r>
-            <w:rPr>
-              <w:rStyle w:val="PageNumber"/>
-              <w:i/>
-              <w:noProof/>
-              <w:sz w:val="18"/>
-              <w:lang w:val="es-ES"/>
-            </w:rPr>
-            <w:t>2</w:t>
+            <w:t>1</w:t>
           </w:r>
           <w:r>
             <w:rPr>
@@ -2823,12 +2677,6 @@
       <w:gridCol w:w="1701"/>
     </w:tblGrid>
     <w:tr>
-      <w:tblPrEx>
-        <w:tblCellMar>
-          <w:top w:w="0" w:type="dxa"/>
-          <w:bottom w:w="0" w:type="dxa"/>
-        </w:tblCellMar>
-      </w:tblPrEx>
       <w:trPr>
         <w:trHeight w:val="940"/>
       </w:trPr>
@@ -2847,7 +2695,6 @@
           <w:r>
             <w:rPr>
               <w:noProof/>
-              <w:lang w:val="id-ID" w:eastAsia="id-ID"/>
             </w:rPr>
             <w:drawing>
               <wp:inline distT="0" distB="0" distL="0" distR="0">
@@ -3012,12 +2859,6 @@
       </w:tc>
     </w:tr>
     <w:tr>
-      <w:tblPrEx>
-        <w:tblCellMar>
-          <w:top w:w="0" w:type="dxa"/>
-          <w:bottom w:w="0" w:type="dxa"/>
-        </w:tblCellMar>
-      </w:tblPrEx>
       <w:trPr>
         <w:cantSplit/>
       </w:trPr>

</xml_diff>